<commit_message>
big update, migration to net 6.0, refactor nullables, simplify controllers, clean code
</commit_message>
<xml_diff>
--- a/BGTG.Web/AppData/UserFiles/CalendarPlanFiles/BGTGkss.docx
+++ b/BGTG.Web/AppData/UserFiles/CalendarPlanFiles/BGTGkss.docx
@@ -245,7 +245,7 @@
                 <w:szCs w:val="24"/>
                 <w:lang w:val="en-US"/>
               </w:rPr>
-              <w:t>Август 2022</w:t>
+              <w:t>август 2022</w:t>
             </w:r>
           </w:p>
         </w:tc>
@@ -1063,7 +1063,7 @@
                 <w:szCs w:val="24"/>
                 <w:lang w:val="en-US"/>
               </w:rPr>
-              <w:t>Август 2022</w:t>
+              <w:t>август 2022</w:t>
             </w:r>
           </w:p>
         </w:tc>
@@ -2429,7 +2429,7 @@
                 <w:szCs w:val="24"/>
                 <w:lang w:val="en-US"/>
               </w:rPr>
-              <w:t>100,00%</w:t>
+              <w:t>100,00 %</w:t>
             </w:r>
           </w:p>
         </w:tc>

</xml_diff>